<commit_message>
correção do segundo feedback
</commit_message>
<xml_diff>
--- a/07. Declaracao do Problema.docx
+++ b/07. Declaracao do Problema.docx
@@ -40,7 +40,7 @@
         </w:rPr>
       </w:pPr>
     </w:p>
-    <w:p xmlns:wp14="http://schemas.microsoft.com/office/word/2010/wordml" wp14:textId="77777777" wp14:noSpellErr="1">
+    <w:p xmlns:wp14="http://schemas.microsoft.com/office/word/2010/wordml" wp14:textId="74C2B749">
       <w:pPr>
         <w:rPr>
           <w:rFonts w:ascii="Times New Roman" w:hAnsi="Times New Roman" w:eastAsia="Times New Roman" w:cs="Times New Roman"/>
@@ -67,98 +67,25 @@
           <w:szCs w:val="24"/>
           <w:lang w:val="pt-BR"/>
         </w:rPr>
-        <w:t xml:space="preserve">incide em </w:t>
-      </w:r>
-      <w:r>
-        <w:rPr>
-          <w:rFonts w:ascii="Times New Roman" w:hAnsi="Times New Roman" w:eastAsia="Times New Roman" w:cs="Times New Roman"/>
-          <w:sz w:val="24"/>
-          <w:szCs w:val="24"/>
-          <w:lang w:val="pt-BR"/>
-        </w:rPr>
-        <w:t>control</w:t>
-      </w:r>
-      <w:r>
-        <w:rPr>
-          <w:rFonts w:ascii="Times New Roman" w:hAnsi="Times New Roman" w:eastAsia="Times New Roman" w:cs="Times New Roman"/>
-          <w:sz w:val="24"/>
-          <w:szCs w:val="24"/>
-          <w:lang w:val="pt-BR"/>
-        </w:rPr>
-        <w:t>ar as</w:t>
-      </w:r>
-      <w:r>
-        <w:rPr>
-          <w:rFonts w:ascii="Times New Roman" w:hAnsi="Times New Roman" w:eastAsia="Times New Roman" w:cs="Times New Roman"/>
-          <w:sz w:val="24"/>
-          <w:szCs w:val="24"/>
-          <w:lang w:val="pt-BR"/>
-        </w:rPr>
-        <w:t xml:space="preserve"> despesas gerais e </w:t>
-      </w:r>
-      <w:r>
-        <w:rPr>
-          <w:rFonts w:ascii="Times New Roman" w:hAnsi="Times New Roman" w:eastAsia="Times New Roman" w:cs="Times New Roman"/>
-          <w:sz w:val="24"/>
-          <w:szCs w:val="24"/>
-          <w:lang w:val="pt-BR"/>
-        </w:rPr>
-        <w:t xml:space="preserve">as </w:t>
-      </w:r>
-      <w:r>
-        <w:rPr>
-          <w:rFonts w:ascii="Times New Roman" w:hAnsi="Times New Roman" w:eastAsia="Times New Roman" w:cs="Times New Roman"/>
-          <w:sz w:val="24"/>
-          <w:szCs w:val="24"/>
-          <w:lang w:val="pt-BR"/>
-        </w:rPr>
-        <w:t>vendas</w:t>
-      </w:r>
-      <w:r>
-        <w:rPr>
-          <w:rFonts w:ascii="Times New Roman" w:hAnsi="Times New Roman" w:eastAsia="Times New Roman" w:cs="Times New Roman"/>
-          <w:sz w:val="24"/>
-          <w:szCs w:val="24"/>
-          <w:lang w:val="pt-BR"/>
-        </w:rPr>
-        <w:t xml:space="preserve"> do comércio.</w:t>
-      </w:r>
-    </w:p>
-    <w:p xmlns:wp14="http://schemas.microsoft.com/office/word/2010/wordml" wp14:textId="4C12508F">
-      <w:pPr>
-        <w:rPr>
-          <w:rFonts w:ascii="Times New Roman" w:hAnsi="Times New Roman" w:eastAsia="Times New Roman" w:cs="Times New Roman"/>
-          <w:sz w:val="24"/>
-          <w:szCs w:val="24"/>
-          <w:lang w:val="pt-BR"/>
-        </w:rPr>
-      </w:pPr>
-      <w:r>
-        <w:rPr>
-          <w:rFonts w:ascii="Times New Roman" w:hAnsi="Times New Roman" w:eastAsia="Times New Roman" w:cs="Times New Roman"/>
-          <w:sz w:val="24"/>
-          <w:szCs w:val="24"/>
-          <w:lang w:val="pt-BR"/>
-        </w:rPr>
-        <w:t xml:space="preserve">O fato de acumularem papéis e anotações como forma de armazenar informações, tais como: impressões dos recibos de cartão de crédito/débito, vouchers, tickets, registros de estoque, despesas de produtos e folhas de pagamento dos funcionários, resultam em prejuízos financeiros por </w:t>
-      </w:r>
-      <w:r>
-        <w:rPr>
-          <w:rFonts w:ascii="Times New Roman" w:hAnsi="Times New Roman" w:eastAsia="Times New Roman" w:cs="Times New Roman"/>
-          <w:sz w:val="24"/>
-          <w:szCs w:val="24"/>
-          <w:lang w:val="pt-BR"/>
-        </w:rPr>
-        <w:t xml:space="preserve">existir </w:t>
-      </w:r>
-      <w:r>
-        <w:rPr>
-          <w:rFonts w:ascii="Times New Roman" w:hAnsi="Times New Roman" w:eastAsia="Times New Roman" w:cs="Times New Roman"/>
-          <w:sz w:val="24"/>
-          <w:szCs w:val="24"/>
-          <w:lang w:val="pt-BR"/>
-        </w:rPr>
-        <w:t>tantos riscos durante este processo.</w:t>
+        <w:t xml:space="preserve">afeta o controle das despesas gerais e as vendas do comércio, devido ao fato de acumularem papéis e anotações como forma de armazenar informações, resultando em </w:t>
+      </w:r>
+      <w:r>
+        <w:rPr>
+          <w:rFonts w:ascii="Times New Roman" w:hAnsi="Times New Roman" w:eastAsia="Times New Roman" w:cs="Times New Roman"/>
+          <w:sz w:val="24"/>
+          <w:szCs w:val="24"/>
+          <w:lang w:val="pt-BR"/>
+        </w:rPr>
+        <w:t>prejuízos financeiros</w:t>
+      </w:r>
+      <w:r>
+        <w:rPr>
+          <w:rFonts w:ascii="Times New Roman" w:hAnsi="Times New Roman" w:eastAsia="Times New Roman" w:cs="Times New Roman"/>
+          <w:sz w:val="24"/>
+          <w:szCs w:val="24"/>
+          <w:lang w:val="pt-BR"/>
+        </w:rPr>
+        <w:t>.</w:t>
       </w:r>
     </w:p>
     <w:p xmlns:wp14="http://schemas.microsoft.com/office/word/2010/wordml" wp14:textId="77777777" wp14:noSpellErr="1">

</xml_diff>